<commit_message>
Changes per review with Gino and Peter
</commit_message>
<xml_diff>
--- a/006-AppModernization/Host/Guides/ProctorGuide.docx
+++ b/006-AppModernization/Host/Guides/ProctorGuide.docx
@@ -46,273 +46,6 @@
     <w:p/>
     <w:p>
       <w:pPr>
-        <w:pStyle w:val="Heading2"/>
-      </w:pPr>
-      <w:bookmarkStart w:id="0" w:name="_Toc483698566"/>
-      <w:bookmarkStart w:id="1" w:name="_Toc508886272"/>
-      <w:bookmarkStart w:id="2" w:name="_Toc509586770"/>
-      <w:bookmarkStart w:id="3" w:name="_Toc519766893"/>
-      <w:r>
-        <w:t>Set up the environment</w:t>
-      </w:r>
-      <w:bookmarkEnd w:id="0"/>
-      <w:bookmarkEnd w:id="1"/>
-      <w:bookmarkEnd w:id="2"/>
-      <w:bookmarkEnd w:id="3"/>
-    </w:p>
-    <w:p>
-      <w:pPr>
-        <w:pStyle w:val="Heading3"/>
-      </w:pPr>
-      <w:r>
-        <w:t xml:space="preserve">Tasks to </w:t>
-      </w:r>
-      <w:r>
-        <w:t>c</w:t>
-      </w:r>
-      <w:r>
-        <w:t>omplete</w:t>
-      </w:r>
-    </w:p>
-    <w:p>
-      <w:pPr>
-        <w:pStyle w:val="ListParagraph"/>
-        <w:numPr>
-          <w:ilvl w:val="0"/>
-          <w:numId w:val="7"/>
-        </w:numPr>
-        <w:rPr>
-          <w:sz w:val="22"/>
-        </w:rPr>
-      </w:pPr>
-      <w:r>
-        <w:rPr>
-          <w:sz w:val="22"/>
-        </w:rPr>
-        <w:t>Deployed the environment template to Azure</w:t>
-      </w:r>
-    </w:p>
-    <w:p>
-      <w:pPr>
-        <w:pStyle w:val="ListParagraph"/>
-        <w:numPr>
-          <w:ilvl w:val="0"/>
-          <w:numId w:val="7"/>
-        </w:numPr>
-        <w:rPr>
-          <w:sz w:val="22"/>
-        </w:rPr>
-      </w:pPr>
-      <w:r>
-        <w:rPr>
-          <w:sz w:val="22"/>
-        </w:rPr>
-        <w:t>Migrate the on-premises SQL database to Azure</w:t>
-      </w:r>
-    </w:p>
-    <w:p>
-      <w:pPr>
-        <w:pStyle w:val="Heading3"/>
-      </w:pPr>
-      <w:r>
-        <w:t xml:space="preserve">Exit </w:t>
-      </w:r>
-      <w:r>
-        <w:t>c</w:t>
-      </w:r>
-      <w:r>
-        <w:t xml:space="preserve">riteria </w:t>
-      </w:r>
-    </w:p>
-    <w:p>
-      <w:pPr>
-        <w:pStyle w:val="ListParagraph"/>
-        <w:numPr>
-          <w:ilvl w:val="0"/>
-          <w:numId w:val="1"/>
-        </w:numPr>
-        <w:rPr>
-          <w:sz w:val="22"/>
-        </w:rPr>
-      </w:pPr>
-      <w:r>
-        <w:rPr>
-          <w:sz w:val="22"/>
-        </w:rPr>
-        <w:t>Initiate the environment deploy from the repository</w:t>
-      </w:r>
-    </w:p>
-    <w:p>
-      <w:pPr>
-        <w:pStyle w:val="ListParagraph"/>
-        <w:numPr>
-          <w:ilvl w:val="0"/>
-          <w:numId w:val="1"/>
-        </w:numPr>
-        <w:rPr>
-          <w:sz w:val="22"/>
-        </w:rPr>
-      </w:pPr>
-      <w:r>
-        <w:rPr>
-          <w:sz w:val="22"/>
-        </w:rPr>
-        <w:t>Verify the website runs in Azure (IaaS)</w:t>
-      </w:r>
-    </w:p>
-    <w:p>
-      <w:pPr>
-        <w:pStyle w:val="ListParagraph"/>
-        <w:numPr>
-          <w:ilvl w:val="0"/>
-          <w:numId w:val="1"/>
-        </w:numPr>
-        <w:rPr>
-          <w:sz w:val="22"/>
-        </w:rPr>
-      </w:pPr>
-      <w:r>
-        <w:rPr>
-          <w:sz w:val="22"/>
-        </w:rPr>
-        <w:t>Note the URLs of the provisioned web for future reference</w:t>
-      </w:r>
-    </w:p>
-    <w:p>
-      <w:pPr>
-        <w:pStyle w:val="ListParagraph"/>
-        <w:numPr>
-          <w:ilvl w:val="0"/>
-          <w:numId w:val="1"/>
-        </w:numPr>
-        <w:rPr>
-          <w:sz w:val="22"/>
-        </w:rPr>
-      </w:pPr>
-      <w:r>
-        <w:rPr>
-          <w:sz w:val="22"/>
-        </w:rPr>
-        <w:t>Save the database connection string for later</w:t>
-      </w:r>
-    </w:p>
-    <w:p>
-      <w:pPr>
-        <w:pStyle w:val="Heading2"/>
-      </w:pPr>
-      <w:bookmarkStart w:id="4" w:name="_Toc483698580"/>
-      <w:bookmarkStart w:id="5" w:name="_Toc509586781"/>
-      <w:bookmarkStart w:id="6" w:name="_Toc516740419"/>
-      <w:bookmarkStart w:id="7" w:name="_Toc519766894"/>
-      <w:r>
-        <w:t>Help references</w:t>
-      </w:r>
-      <w:bookmarkEnd w:id="4"/>
-      <w:bookmarkEnd w:id="5"/>
-      <w:bookmarkEnd w:id="6"/>
-      <w:bookmarkEnd w:id="7"/>
-    </w:p>
-    <w:tbl>
-      <w:tblPr>
-        <w:tblStyle w:val="TableGrid"/>
-        <w:tblW w:w="0" w:type="auto"/>
-        <w:tblLook w:val="04A0" w:firstRow="1" w:lastRow="0" w:firstColumn="1" w:lastColumn="0" w:noHBand="0" w:noVBand="1"/>
-      </w:tblPr>
-      <w:tblGrid>
-        <w:gridCol w:w="2246"/>
-        <w:gridCol w:w="7104"/>
-      </w:tblGrid>
-      <w:tr>
-        <w:tc>
-          <w:tcPr>
-            <w:tcW w:w="2425" w:type="dxa"/>
-          </w:tcPr>
-          <w:p>
-            <w:pPr>
-              <w:rPr>
-                <w:szCs w:val="20"/>
-              </w:rPr>
-            </w:pPr>
-            <w:r>
-              <w:rPr>
-                <w:szCs w:val="20"/>
-              </w:rPr>
-              <w:t>Azure Templates</w:t>
-            </w:r>
-          </w:p>
-        </w:tc>
-        <w:tc>
-          <w:tcPr>
-            <w:tcW w:w="7740" w:type="dxa"/>
-          </w:tcPr>
-          <w:p>
-            <w:hyperlink r:id="rId5" w:history="1">
-              <w:r>
-                <w:rPr>
-                  <w:rStyle w:val="Hyperlink"/>
-                </w:rPr>
-                <w:t>https://azure.microsoft.com/en-us/resources/templates/</w:t>
-              </w:r>
-            </w:hyperlink>
-          </w:p>
-          <w:p>
-            <w:pPr>
-              <w:rPr>
-                <w:szCs w:val="20"/>
-              </w:rPr>
-            </w:pPr>
-          </w:p>
-        </w:tc>
-      </w:tr>
-      <w:tr>
-        <w:tc>
-          <w:tcPr>
-            <w:tcW w:w="2425" w:type="dxa"/>
-          </w:tcPr>
-          <w:p>
-            <w:pPr>
-              <w:rPr>
-                <w:szCs w:val="20"/>
-              </w:rPr>
-            </w:pPr>
-            <w:r>
-              <w:rPr>
-                <w:szCs w:val="20"/>
-              </w:rPr>
-              <w:t>PowerShell Gallery</w:t>
-            </w:r>
-          </w:p>
-        </w:tc>
-        <w:tc>
-          <w:tcPr>
-            <w:tcW w:w="7740" w:type="dxa"/>
-          </w:tcPr>
-          <w:p>
-            <w:hyperlink r:id="rId6" w:history="1">
-              <w:r>
-                <w:rPr>
-                  <w:rStyle w:val="Hyperlink"/>
-                </w:rPr>
-                <w:t>http://www.powershellgallery.com/</w:t>
-              </w:r>
-            </w:hyperlink>
-            <w:r>
-              <w:t xml:space="preserve"> </w:t>
-            </w:r>
-          </w:p>
-          <w:p>
-            <w:pPr>
-              <w:rPr>
-                <w:rStyle w:val="Hyperlink"/>
-              </w:rPr>
-            </w:pPr>
-          </w:p>
-        </w:tc>
-      </w:tr>
-    </w:tbl>
-    <w:p/>
-    <w:p>
-      <w:pPr>
         <w:pStyle w:val="Heading1"/>
       </w:pPr>
       <w:r>
@@ -353,56 +86,22 @@
       </w:r>
     </w:p>
     <w:p>
-      <w:proofErr w:type="spellStart"/>
-      <w:r>
-        <w:t>db</w:t>
-      </w:r>
-      <w:proofErr w:type="spellEnd"/>
-      <w:r>
-        <w:t xml:space="preserve"> Login Name: </w:t>
-      </w:r>
-      <w:proofErr w:type="spellStart"/>
-      <w:r>
-        <w:t>workshopServiceAcc</w:t>
-      </w:r>
-      <w:proofErr w:type="spellEnd"/>
+      <w:r>
+        <w:t>db Login Name: workshopServiceAcc</w:t>
+      </w:r>
       <w:r>
         <w:br/>
-      </w:r>
-      <w:proofErr w:type="spellStart"/>
-      <w:r>
-        <w:t>db</w:t>
-      </w:r>
-      <w:proofErr w:type="spellEnd"/>
-      <w:r>
-        <w:t xml:space="preserve"> User Name: </w:t>
-      </w:r>
-      <w:proofErr w:type="spellStart"/>
-      <w:r>
-        <w:t>workshopServiceAcc</w:t>
-      </w:r>
-      <w:proofErr w:type="spellEnd"/>
+        <w:t>db User Name: workshopServiceAcc</w:t>
+      </w:r>
       <w:r>
         <w:br/>
-      </w:r>
-      <w:proofErr w:type="spellStart"/>
-      <w:r>
-        <w:t>db</w:t>
-      </w:r>
-      <w:proofErr w:type="spellEnd"/>
-      <w:r>
-        <w:t xml:space="preserve"> User Password: P2ssw0rd</w:t>
-      </w:r>
-    </w:p>
-    <w:p>
-      <w:r>
-        <w:t xml:space="preserve">Database Name: </w:t>
-      </w:r>
-      <w:proofErr w:type="spellStart"/>
-      <w:r>
-        <w:t>partsUnlimitedDB</w:t>
-      </w:r>
-      <w:proofErr w:type="spellEnd"/>
+        <w:t>db User Password: P2ssw0rd</w:t>
+      </w:r>
+    </w:p>
+    <w:p>
+      <w:r>
+        <w:t>Database Name: partsUnlimitedDB</w:t>
+      </w:r>
     </w:p>
     <w:p/>
     <w:p>
@@ -422,13 +121,8 @@
       <w:pPr>
         <w:pStyle w:val="Note"/>
       </w:pPr>
-      <w:proofErr w:type="gramStart"/>
-      <w:r>
-        <w:t>Also</w:t>
-      </w:r>
-      <w:proofErr w:type="gramEnd"/>
-      <w:r>
-        <w:t xml:space="preserve"> Do not modify the values for _artifacts Location or _artifacts Location SAS Token.</w:t>
+      <w:r>
+        <w:t>Also Do not modify the values for _artifacts Location or _artifacts Location SAS Token.</w:t>
       </w:r>
     </w:p>
     <w:p>
@@ -437,6 +131,24 @@
       </w:pPr>
     </w:p>
     <w:p/>
+    <w:p>
+      <w:r>
+        <w:t>If you get stuck anywhere please see the Step By Step Guide for explicit instructions for each challenge in multiple solutions</w:t>
+      </w:r>
+    </w:p>
+    <w:p>
+      <w:pPr>
+        <w:rPr>
+          <w:rFonts w:asciiTheme="majorHAnsi" w:eastAsiaTheme="majorEastAsia" w:hAnsiTheme="majorHAnsi" w:cstheme="majorBidi"/>
+          <w:color w:val="2F5496" w:themeColor="accent1" w:themeShade="BF"/>
+          <w:sz w:val="32"/>
+          <w:szCs w:val="32"/>
+        </w:rPr>
+      </w:pPr>
+      <w:r>
+        <w:br w:type="page"/>
+      </w:r>
+    </w:p>
     <w:p>
       <w:pPr>
         <w:pStyle w:val="Heading1"/>
@@ -500,7 +212,7 @@
                     </pic:cNvPicPr>
                   </pic:nvPicPr>
                   <pic:blipFill>
-                    <a:blip r:embed="rId7">
+                    <a:blip r:embed="rId5">
                       <a:extLst>
                         <a:ext uri="{28A0092B-C50C-407E-A947-70E740481C1C}">
                           <a14:useLocalDpi xmlns:a14="http://schemas.microsoft.com/office/drawing/2010/main" val="0"/>
@@ -534,128 +246,6 @@
     </w:p>
     <w:p/>
     <w:p>
-      <w:r>
-        <w:t>Now that the environment is set up, we need to make sure we can connect to the development environment where we will be doing the exercises for this workshop.</w:t>
-      </w:r>
-    </w:p>
-    <w:p>
-      <w:pPr>
-        <w:pStyle w:val="Heading3"/>
-      </w:pPr>
-      <w:r>
-        <w:t xml:space="preserve">Tasks to </w:t>
-      </w:r>
-      <w:r>
-        <w:t>c</w:t>
-      </w:r>
-      <w:r>
-        <w:t>omplete</w:t>
-      </w:r>
-    </w:p>
-    <w:p>
-      <w:pPr>
-        <w:pStyle w:val="ListParagraph"/>
-        <w:numPr>
-          <w:ilvl w:val="0"/>
-          <w:numId w:val="2"/>
-        </w:numPr>
-      </w:pPr>
-      <w:r>
-        <w:t>Verify connectivity to the development virtual machine</w:t>
-      </w:r>
-    </w:p>
-    <w:p>
-      <w:pPr>
-        <w:pStyle w:val="ListParagraph"/>
-        <w:numPr>
-          <w:ilvl w:val="0"/>
-          <w:numId w:val="2"/>
-        </w:numPr>
-      </w:pPr>
-      <w:r>
-        <w:t xml:space="preserve">Sign in to Visual Studio </w:t>
-      </w:r>
-    </w:p>
-    <w:p>
-      <w:pPr>
-        <w:pStyle w:val="Heading2"/>
-      </w:pPr>
-      <w:r>
-        <w:t xml:space="preserve">Exit </w:t>
-      </w:r>
-      <w:r>
-        <w:t>c</w:t>
-      </w:r>
-      <w:r>
-        <w:t xml:space="preserve">riteria </w:t>
-      </w:r>
-    </w:p>
-    <w:p>
-      <w:pPr>
-        <w:pStyle w:val="ListParagraph"/>
-        <w:numPr>
-          <w:ilvl w:val="0"/>
-          <w:numId w:val="1"/>
-        </w:numPr>
-      </w:pPr>
-      <w:r>
-        <w:t>If needed, install Visual Studio Community in development virtual machine</w:t>
-      </w:r>
-    </w:p>
-    <w:p>
-      <w:r>
-        <w:t xml:space="preserve">Remote into the </w:t>
-      </w:r>
-      <w:r>
-        <w:rPr>
-          <w:rFonts w:ascii="Consolas" w:hAnsi="Consolas"/>
-        </w:rPr>
-        <w:t>vmdev01</w:t>
-      </w:r>
-      <w:r>
-        <w:t xml:space="preserve"> using the User Name and Password used when creating the environment. </w:t>
-      </w:r>
-    </w:p>
-    <w:p>
-      <w:pPr>
-        <w:pStyle w:val="Note"/>
-      </w:pPr>
-      <w:r>
-        <w:t xml:space="preserve">Note: </w:t>
-      </w:r>
-      <w:r>
-        <w:tab/>
-      </w:r>
-    </w:p>
-    <w:p>
-      <w:pPr>
-        <w:pStyle w:val="Note"/>
-      </w:pPr>
-      <w:r>
-        <w:t>Default Admin:</w:t>
-      </w:r>
-      <w:r>
-        <w:tab/>
-        <w:t>sysadmin</w:t>
-      </w:r>
-    </w:p>
-    <w:p>
-      <w:pPr>
-        <w:pStyle w:val="Note"/>
-      </w:pPr>
-      <w:r>
-        <w:t xml:space="preserve">Default Password: </w:t>
-      </w:r>
-      <w:r>
-        <w:t>Password$123</w:t>
-      </w:r>
-    </w:p>
-    <w:p>
-      <w:pPr>
-        <w:pStyle w:val="Heading2"/>
-      </w:pPr>
-    </w:p>
-    <w:p>
       <w:pPr>
         <w:pStyle w:val="Heading1"/>
       </w:pPr>
@@ -770,7 +360,7 @@
       <w:r>
         <w:t xml:space="preserve">available for download at </w:t>
       </w:r>
-      <w:hyperlink r:id="rId8" w:history="1">
+      <w:hyperlink r:id="rId6" w:history="1">
         <w:r>
           <w:rPr>
             <w:rStyle w:val="Hyperlink"/>
@@ -788,237 +378,6 @@
     </w:p>
     <w:p>
       <w:pPr>
-        <w:pStyle w:val="Heading2"/>
-      </w:pPr>
-      <w:bookmarkStart w:id="8" w:name="_Toc484017913"/>
-      <w:r>
-        <w:t xml:space="preserve">Exit </w:t>
-      </w:r>
-      <w:r>
-        <w:t>c</w:t>
-      </w:r>
-      <w:r>
-        <w:t>riteria</w:t>
-      </w:r>
-      <w:bookmarkEnd w:id="8"/>
-      <w:r>
-        <w:t xml:space="preserve"> </w:t>
-      </w:r>
-    </w:p>
-    <w:p>
-      <w:pPr>
-        <w:pStyle w:val="ListParagraph"/>
-        <w:numPr>
-          <w:ilvl w:val="0"/>
-          <w:numId w:val="3"/>
-        </w:numPr>
-        <w:rPr>
-          <w:sz w:val="22"/>
-        </w:rPr>
-      </w:pPr>
-      <w:r>
-        <w:rPr>
-          <w:sz w:val="22"/>
-        </w:rPr>
-        <w:t>Azure App Service instances should be created with the application</w:t>
-      </w:r>
-    </w:p>
-    <w:p>
-      <w:pPr>
-        <w:pStyle w:val="ListParagraph"/>
-        <w:numPr>
-          <w:ilvl w:val="0"/>
-          <w:numId w:val="3"/>
-        </w:numPr>
-        <w:rPr>
-          <w:sz w:val="22"/>
-        </w:rPr>
-      </w:pPr>
-      <w:r>
-        <w:rPr>
-          <w:sz w:val="22"/>
-        </w:rPr>
-        <w:t>Note the URLs of the provisioned web for future reference</w:t>
-      </w:r>
-    </w:p>
-    <w:p>
-      <w:pPr>
-        <w:pStyle w:val="ListParagraph"/>
-        <w:numPr>
-          <w:ilvl w:val="0"/>
-          <w:numId w:val="3"/>
-        </w:numPr>
-        <w:rPr>
-          <w:sz w:val="22"/>
-        </w:rPr>
-      </w:pPr>
-      <w:r>
-        <w:rPr>
-          <w:sz w:val="22"/>
-        </w:rPr>
-        <w:t>Save the new database connection string for later</w:t>
-      </w:r>
-    </w:p>
-    <w:p>
-      <w:pPr>
-        <w:pStyle w:val="Heading2"/>
-      </w:pPr>
-      <w:bookmarkStart w:id="9" w:name="_Toc519766898"/>
-      <w:r>
-        <w:t xml:space="preserve">Help </w:t>
-      </w:r>
-      <w:r>
-        <w:t>r</w:t>
-      </w:r>
-      <w:r>
-        <w:t>eferences</w:t>
-      </w:r>
-      <w:bookmarkEnd w:id="9"/>
-    </w:p>
-    <w:tbl>
-      <w:tblPr>
-        <w:tblStyle w:val="TableGrid"/>
-        <w:tblW w:w="0" w:type="auto"/>
-        <w:tblLook w:val="04A0" w:firstRow="1" w:lastRow="0" w:firstColumn="1" w:lastColumn="0" w:noHBand="0" w:noVBand="1"/>
-      </w:tblPr>
-      <w:tblGrid>
-        <w:gridCol w:w="2239"/>
-        <w:gridCol w:w="7111"/>
-      </w:tblGrid>
-      <w:tr>
-        <w:tc>
-          <w:tcPr>
-            <w:tcW w:w="2425" w:type="dxa"/>
-          </w:tcPr>
-          <w:p>
-            <w:pPr>
-              <w:rPr>
-                <w:szCs w:val="20"/>
-              </w:rPr>
-            </w:pPr>
-            <w:r>
-              <w:rPr>
-                <w:szCs w:val="20"/>
-              </w:rPr>
-              <w:t>App Service Overview</w:t>
-            </w:r>
-          </w:p>
-        </w:tc>
-        <w:tc>
-          <w:tcPr>
-            <w:tcW w:w="7740" w:type="dxa"/>
-          </w:tcPr>
-          <w:p>
-            <w:hyperlink r:id="rId9" w:history="1">
-              <w:r>
-                <w:rPr>
-                  <w:rStyle w:val="Hyperlink"/>
-                </w:rPr>
-                <w:t>https://docs.microsoft.com/en-us/azure/app-service/app-service-web-overview</w:t>
-              </w:r>
-            </w:hyperlink>
-          </w:p>
-          <w:p>
-            <w:pPr>
-              <w:rPr>
-                <w:szCs w:val="20"/>
-              </w:rPr>
-            </w:pPr>
-          </w:p>
-        </w:tc>
-      </w:tr>
-      <w:tr>
-        <w:tc>
-          <w:tcPr>
-            <w:tcW w:w="2425" w:type="dxa"/>
-          </w:tcPr>
-          <w:p>
-            <w:pPr>
-              <w:rPr>
-                <w:szCs w:val="20"/>
-              </w:rPr>
-            </w:pPr>
-            <w:r>
-              <w:rPr>
-                <w:szCs w:val="20"/>
-              </w:rPr>
-              <w:t>Migration to Azure</w:t>
-            </w:r>
-          </w:p>
-        </w:tc>
-        <w:tc>
-          <w:tcPr>
-            <w:tcW w:w="7740" w:type="dxa"/>
-          </w:tcPr>
-          <w:p>
-            <w:hyperlink r:id="rId10" w:history="1">
-              <w:r>
-                <w:rPr>
-                  <w:rStyle w:val="Hyperlink"/>
-                </w:rPr>
-                <w:t>https://www.migratetoazure.net/</w:t>
-              </w:r>
-            </w:hyperlink>
-          </w:p>
-          <w:p>
-            <w:pPr>
-              <w:rPr>
-                <w:rStyle w:val="Hyperlink"/>
-              </w:rPr>
-            </w:pPr>
-          </w:p>
-        </w:tc>
-      </w:tr>
-      <w:tr>
-        <w:tc>
-          <w:tcPr>
-            <w:tcW w:w="2425" w:type="dxa"/>
-          </w:tcPr>
-          <w:p>
-            <w:pPr>
-              <w:rPr>
-                <w:szCs w:val="20"/>
-              </w:rPr>
-            </w:pPr>
-            <w:r>
-              <w:rPr>
-                <w:szCs w:val="20"/>
-              </w:rPr>
-              <w:t>Azure SQL Database</w:t>
-            </w:r>
-          </w:p>
-        </w:tc>
-        <w:tc>
-          <w:tcPr>
-            <w:tcW w:w="7740" w:type="dxa"/>
-          </w:tcPr>
-          <w:p>
-            <w:pPr>
-              <w:rPr>
-                <w:rStyle w:val="Hyperlink"/>
-              </w:rPr>
-            </w:pPr>
-            <w:hyperlink r:id="rId11" w:history="1">
-              <w:r>
-                <w:rPr>
-                  <w:rStyle w:val="Hyperlink"/>
-                </w:rPr>
-                <w:t>https://docs.microsoft.com/en-us/azure/sql-database/</w:t>
-              </w:r>
-            </w:hyperlink>
-          </w:p>
-          <w:p>
-            <w:pPr>
-              <w:rPr>
-                <w:rStyle w:val="Hyperlink"/>
-              </w:rPr>
-            </w:pPr>
-          </w:p>
-        </w:tc>
-      </w:tr>
-    </w:tbl>
-    <w:p>
-      <w:pPr>
         <w:pStyle w:val="NormalWeb"/>
         <w:spacing w:before="0" w:beforeAutospacing="0" w:after="0" w:afterAutospacing="0"/>
         <w:ind w:left="341"/>
@@ -1151,15 +510,7 @@
         </w:rPr>
       </w:pPr>
       <w:r>
-        <w:t>Microsoft SQL Server Data-Tier Application Framework (</w:t>
-      </w:r>
-      <w:proofErr w:type="spellStart"/>
-      <w:r>
-        <w:t>DACFx</w:t>
-      </w:r>
-      <w:proofErr w:type="spellEnd"/>
-      <w:r>
-        <w:t>) (June 2014)</w:t>
+        <w:t>Microsoft SQL Server Data-Tier Application Framework (DACFx) (June 2014)</w:t>
       </w:r>
     </w:p>
     <w:p>
@@ -1195,7 +546,6 @@
         <w:pStyle w:val="Note"/>
       </w:pPr>
       <w:r>
-        <w:lastRenderedPageBreak/>
         <w:t xml:space="preserve">Default Settings: </w:t>
       </w:r>
       <w:r>
@@ -1215,7 +565,6 @@
       <w:r>
         <w:tab/>
       </w:r>
-      <w:proofErr w:type="spellStart"/>
       <w:r>
         <w:rPr>
           <w:rFonts w:ascii="Consolas" w:hAnsi="Consolas"/>
@@ -1225,7 +574,6 @@
         </w:rPr>
         <w:t>workshopServiceAcc</w:t>
       </w:r>
-      <w:proofErr w:type="spellEnd"/>
     </w:p>
     <w:p>
       <w:pPr>
@@ -1246,7 +594,6 @@
       <w:r>
         <w:tab/>
       </w:r>
-      <w:proofErr w:type="spellStart"/>
       <w:r>
         <w:rPr>
           <w:rFonts w:ascii="Consolas" w:hAnsi="Consolas"/>
@@ -1256,7 +603,6 @@
         </w:rPr>
         <w:t>workshopServiceAcc</w:t>
       </w:r>
-      <w:proofErr w:type="spellEnd"/>
     </w:p>
     <w:p>
       <w:pPr>
@@ -1303,7 +649,6 @@
       <w:r>
         <w:tab/>
       </w:r>
-      <w:proofErr w:type="spellStart"/>
       <w:r>
         <w:rPr>
           <w:rFonts w:ascii="Consolas" w:hAnsi="Consolas"/>
@@ -1313,7 +658,11 @@
         </w:rPr>
         <w:t>partsUnlimitedDB</w:t>
       </w:r>
-      <w:proofErr w:type="spellEnd"/>
+    </w:p>
+    <w:p>
+      <w:r>
+        <w:t>If you get stuck anywhere please see the Step By Step Guide for explicit instructions for each challenge in multiple solutions</w:t>
+      </w:r>
     </w:p>
     <w:p>
       <w:pPr>
@@ -1329,7 +678,7 @@
       <w:pPr>
         <w:pStyle w:val="Heading1"/>
       </w:pPr>
-      <w:bookmarkStart w:id="10" w:name="_Toc519766904"/>
+      <w:bookmarkStart w:id="0" w:name="_Toc519766904"/>
       <w:r>
         <w:lastRenderedPageBreak/>
         <w:t>Challenge</w:t>
@@ -1346,7 +695,7 @@
       <w:r>
         <w:t>Implementing DevOps Continuous Integration / Continuous Deployment (CI/CD)</w:t>
       </w:r>
-      <w:bookmarkEnd w:id="10"/>
+      <w:bookmarkEnd w:id="0"/>
     </w:p>
     <w:p/>
     <w:p>
@@ -1365,230 +714,23 @@
     <w:p/>
     <w:p>
       <w:pPr>
-        <w:pStyle w:val="Heading2"/>
-      </w:pPr>
-      <w:bookmarkStart w:id="11" w:name="_Toc519766906"/>
-      <w:r>
-        <w:t>Prerequisites</w:t>
-      </w:r>
-      <w:bookmarkEnd w:id="11"/>
-    </w:p>
-    <w:p>
-      <w:r>
-        <w:t>To complete this task, you should have provisioned the Parts Unlimited IaaS and PaaS environments (Exercise 1).  You will use the Developer Workstation deployed as part of the IaaS environment for your development work.</w:t>
-      </w:r>
-      <w:r>
-        <w:br/>
-      </w:r>
-      <w:r>
-        <w:br/>
-        <w:t>You must also have a Visual Studio Team Services Account and be able to create new projects within that account.  If you don’t, you will need to setup a new Account</w:t>
+        <w:pStyle w:val="Heading1"/>
+      </w:pPr>
+      <w:r>
+        <w:t>Proctor Notes &amp; Guidelines</w:t>
+      </w:r>
+    </w:p>
+    <w:p>
+      <w:r>
+        <w:t>There are multiple paths to complete this task, using Azure Devops Portal, from Visual Studio and from the Azure Portal.</w:t>
       </w:r>
     </w:p>
     <w:p/>
     <w:p>
-      <w:pPr>
-        <w:pStyle w:val="Heading2"/>
-      </w:pPr>
-      <w:bookmarkStart w:id="12" w:name="_Toc519766905"/>
-      <w:r>
-        <w:t xml:space="preserve">Help </w:t>
-      </w:r>
-      <w:r>
-        <w:t>r</w:t>
-      </w:r>
-      <w:r>
-        <w:t>eferences</w:t>
-      </w:r>
-      <w:bookmarkEnd w:id="12"/>
-    </w:p>
-    <w:tbl>
-      <w:tblPr>
-        <w:tblStyle w:val="TableGrid"/>
-        <w:tblW w:w="0" w:type="auto"/>
-        <w:tblLook w:val="04A0" w:firstRow="1" w:lastRow="0" w:firstColumn="1" w:lastColumn="0" w:noHBand="0" w:noVBand="1"/>
-      </w:tblPr>
-      <w:tblGrid>
-        <w:gridCol w:w="2216"/>
-        <w:gridCol w:w="7134"/>
-      </w:tblGrid>
-      <w:tr>
-        <w:tc>
-          <w:tcPr>
-            <w:tcW w:w="2425" w:type="dxa"/>
-          </w:tcPr>
-          <w:p>
-            <w:pPr>
-              <w:rPr>
-                <w:szCs w:val="20"/>
-              </w:rPr>
-            </w:pPr>
-            <w:r>
-              <w:rPr>
-                <w:szCs w:val="20"/>
-              </w:rPr>
-              <w:t>Visual Studio Team Service</w:t>
-            </w:r>
-          </w:p>
-          <w:p>
-            <w:pPr>
-              <w:rPr>
-                <w:szCs w:val="20"/>
-              </w:rPr>
-            </w:pPr>
-          </w:p>
-        </w:tc>
-        <w:tc>
-          <w:tcPr>
-            <w:tcW w:w="7740" w:type="dxa"/>
-          </w:tcPr>
-          <w:p>
-            <w:hyperlink r:id="rId12" w:history="1">
-              <w:r>
-                <w:rPr>
-                  <w:rStyle w:val="Hyperlink"/>
-                </w:rPr>
-                <w:t>https://www.visualstudio.com/team-services/</w:t>
-              </w:r>
-            </w:hyperlink>
-            <w:r>
-              <w:t xml:space="preserve"> </w:t>
-            </w:r>
-          </w:p>
-          <w:p>
-            <w:pPr>
-              <w:rPr>
-                <w:szCs w:val="20"/>
-              </w:rPr>
-            </w:pPr>
-          </w:p>
-        </w:tc>
-      </w:tr>
-      <w:tr>
-        <w:tc>
-          <w:tcPr>
-            <w:tcW w:w="2425" w:type="dxa"/>
-          </w:tcPr>
-          <w:p>
-            <w:pPr>
-              <w:rPr>
-                <w:szCs w:val="20"/>
-              </w:rPr>
-            </w:pPr>
-            <w:r>
-              <w:rPr>
-                <w:szCs w:val="20"/>
-              </w:rPr>
-              <w:t>Visual Studio Team Services CI/CD</w:t>
-            </w:r>
-          </w:p>
-        </w:tc>
-        <w:tc>
-          <w:tcPr>
-            <w:tcW w:w="7740" w:type="dxa"/>
-          </w:tcPr>
-          <w:p>
-            <w:pPr>
-              <w:rPr>
-                <w:szCs w:val="20"/>
-              </w:rPr>
-            </w:pPr>
-            <w:hyperlink r:id="rId13" w:history="1">
-              <w:r>
-                <w:rPr>
-                  <w:rStyle w:val="Hyperlink"/>
-                  <w:szCs w:val="20"/>
-                </w:rPr>
-                <w:t>https://docs.microsoft.com/en-us/azure/virtual-machines/windows/tutorial-vsts-iis-cicd</w:t>
-              </w:r>
-            </w:hyperlink>
-          </w:p>
-          <w:p>
-            <w:pPr>
-              <w:rPr>
-                <w:szCs w:val="20"/>
-              </w:rPr>
-            </w:pPr>
-          </w:p>
-        </w:tc>
-      </w:tr>
-      <w:tr>
-        <w:tc>
-          <w:tcPr>
-            <w:tcW w:w="2425" w:type="dxa"/>
-          </w:tcPr>
-          <w:p>
-            <w:pPr>
-              <w:rPr>
-                <w:szCs w:val="20"/>
-              </w:rPr>
-            </w:pPr>
-            <w:r>
-              <w:rPr>
-                <w:szCs w:val="20"/>
-              </w:rPr>
-              <w:t>Visual Studio Team Services Creation</w:t>
-            </w:r>
-          </w:p>
-        </w:tc>
-        <w:tc>
-          <w:tcPr>
-            <w:tcW w:w="7740" w:type="dxa"/>
-          </w:tcPr>
-          <w:p>
-            <w:pPr>
-              <w:rPr>
-                <w:szCs w:val="20"/>
-              </w:rPr>
-            </w:pPr>
-            <w:hyperlink r:id="rId14" w:history="1">
-              <w:r>
-                <w:rPr>
-                  <w:rStyle w:val="Hyperlink"/>
-                  <w:szCs w:val="20"/>
-                </w:rPr>
-                <w:t>https://docs.microsoft.com/en-us/vsts/accounts/create-account-msa-or-work-student?view=vsts</w:t>
-              </w:r>
-            </w:hyperlink>
-          </w:p>
-          <w:p>
-            <w:pPr>
-              <w:rPr>
-                <w:szCs w:val="20"/>
-              </w:rPr>
-            </w:pPr>
-          </w:p>
-        </w:tc>
-      </w:tr>
-    </w:tbl>
-    <w:p/>
-    <w:p>
-      <w:pPr>
-        <w:pStyle w:val="Heading1"/>
-      </w:pPr>
-      <w:r>
-        <w:t>Proctor Notes &amp; Guidelines</w:t>
-      </w:r>
-    </w:p>
-    <w:p>
-      <w:r>
-        <w:t xml:space="preserve">There are multiple paths to complete this task, using Azure </w:t>
-      </w:r>
-      <w:proofErr w:type="spellStart"/>
-      <w:r>
-        <w:t>Devops</w:t>
-      </w:r>
-      <w:proofErr w:type="spellEnd"/>
-      <w:r>
-        <w:t xml:space="preserve"> Portal, from Visual Studio and from the Azure Portal.</w:t>
-      </w:r>
-    </w:p>
-    <w:p/>
-    <w:p>
       <w:r>
         <w:t xml:space="preserve">There is a wizard that will help here: </w:t>
       </w:r>
-      <w:hyperlink r:id="rId15" w:history="1">
+      <w:hyperlink r:id="rId7" w:history="1">
         <w:r>
           <w:rPr>
             <w:rStyle w:val="Hyperlink"/>
@@ -1616,7 +758,6 @@
         <w:pStyle w:val="Note"/>
       </w:pPr>
       <w:r>
-        <w:lastRenderedPageBreak/>
         <w:t>N</w:t>
       </w:r>
       <w:r>
@@ -1656,6 +797,14 @@
       <w:r>
         <w:t>There may be an issue with the application connection string from using the migration tool, if you get a Server Error in ‘/’ Application check that they are pointing to the right resources. It is a bug in the tool.</w:t>
       </w:r>
+    </w:p>
+    <w:p/>
+    <w:p>
+      <w:r>
+        <w:t>If you get stuck anywhere please see the Step By Step Guide for explicit instructions for each challenge in multiple solutions</w:t>
+      </w:r>
+    </w:p>
+    <w:p>
       <w:r>
         <w:br w:type="page"/>
       </w:r>
@@ -1677,15 +826,7 @@
     </w:p>
     <w:p>
       <w:r>
-        <w:t xml:space="preserve">In addition to gaining better insights into the </w:t>
-      </w:r>
-      <w:proofErr w:type="gramStart"/>
-      <w:r>
-        <w:t>sites</w:t>
-      </w:r>
-      <w:proofErr w:type="gramEnd"/>
-      <w:r>
-        <w:t xml:space="preserve"> health, they are also interested in better understanding how customers are using the site and the sites effectiveness.</w:t>
+        <w:t>In addition to gaining better insights into the sites health, they are also interested in better understanding how customers are using the site and the sites effectiveness.</w:t>
       </w:r>
     </w:p>
     <w:p>
@@ -1807,111 +948,20 @@
         <w:t>Review App Insights Data</w:t>
       </w:r>
     </w:p>
-    <w:p>
-      <w:pPr>
-        <w:pStyle w:val="Heading2"/>
-      </w:pPr>
-      <w:bookmarkStart w:id="13" w:name="_Toc519766913"/>
-      <w:r>
-        <w:t>Prerequisites</w:t>
-      </w:r>
-      <w:bookmarkEnd w:id="13"/>
-    </w:p>
-    <w:p>
-      <w:r>
-        <w:t>To complete this task, you should have provisioned the Parts Unlimited IaaS and PaaS environments (Exercise 1).  You will use the Developer Workstation deployed as part of the IaaS environment for your development work.</w:t>
-      </w:r>
-      <w:r>
-        <w:br/>
-      </w:r>
-      <w:r>
-        <w:br/>
-        <w:t>You must also have a Visual Studio Team Services Account and be able to create new projects within that account.  If you don’t, you will need to setup a new Account.</w:t>
-      </w:r>
-    </w:p>
     <w:p/>
     <w:p>
       <w:pPr>
-        <w:pStyle w:val="Heading2"/>
-      </w:pPr>
-      <w:bookmarkStart w:id="14" w:name="_Toc519766912"/>
-      <w:r>
-        <w:t xml:space="preserve">Help </w:t>
-      </w:r>
-      <w:r>
-        <w:t>r</w:t>
-      </w:r>
-      <w:r>
-        <w:t>eferences</w:t>
-      </w:r>
-      <w:bookmarkEnd w:id="14"/>
-    </w:p>
-    <w:tbl>
-      <w:tblPr>
-        <w:tblStyle w:val="TableGrid"/>
-        <w:tblW w:w="0" w:type="auto"/>
-        <w:tblLook w:val="04A0" w:firstRow="1" w:lastRow="0" w:firstColumn="1" w:lastColumn="0" w:noHBand="0" w:noVBand="1"/>
-      </w:tblPr>
-      <w:tblGrid>
-        <w:gridCol w:w="2260"/>
-        <w:gridCol w:w="7090"/>
-      </w:tblGrid>
-      <w:tr>
-        <w:tc>
-          <w:tcPr>
-            <w:tcW w:w="2425" w:type="dxa"/>
-          </w:tcPr>
-          <w:p>
-            <w:pPr>
-              <w:rPr>
-                <w:szCs w:val="20"/>
-              </w:rPr>
-            </w:pPr>
-            <w:r>
-              <w:rPr>
-                <w:szCs w:val="20"/>
-              </w:rPr>
-              <w:t>Azure Application Insights</w:t>
-            </w:r>
-          </w:p>
-        </w:tc>
-        <w:tc>
-          <w:tcPr>
-            <w:tcW w:w="7740" w:type="dxa"/>
-          </w:tcPr>
-          <w:p>
-            <w:pPr>
-              <w:rPr>
-                <w:szCs w:val="20"/>
-              </w:rPr>
-            </w:pPr>
-            <w:hyperlink r:id="rId16" w:history="1">
-              <w:r>
-                <w:rPr>
-                  <w:rStyle w:val="Hyperlink"/>
-                  <w:szCs w:val="20"/>
-                </w:rPr>
-                <w:t>https://docs.microsoft.com/en-us/azure/application-insights/app-insights-overview</w:t>
-              </w:r>
-            </w:hyperlink>
-          </w:p>
-          <w:p>
-            <w:pPr>
-              <w:rPr>
-                <w:szCs w:val="20"/>
-              </w:rPr>
-            </w:pPr>
-          </w:p>
-        </w:tc>
-      </w:tr>
-    </w:tbl>
+        <w:pStyle w:val="Heading1"/>
+      </w:pPr>
+      <w:r>
+        <w:t>Proctor Notes &amp; Guidelines</w:t>
+      </w:r>
+    </w:p>
     <w:p/>
-    <w:p>
-      <w:pPr>
-        <w:pStyle w:val="Heading1"/>
-      </w:pPr>
-      <w:r>
-        <w:t>Proctor Notes &amp; Guidelines</w:t>
+    <w:p/>
+    <w:p>
+      <w:r>
+        <w:t>If you get stuck anywhere please see the Step By Step Guide for explicit instructions for each challenge in multiple solutions</w:t>
       </w:r>
     </w:p>
     <w:p/>
@@ -1923,13 +973,25 @@
     <w:p/>
     <w:p/>
     <w:p/>
-    <w:p/>
-    <w:p/>
+    <w:p>
+      <w:pPr>
+        <w:rPr>
+          <w:rFonts w:asciiTheme="majorHAnsi" w:eastAsiaTheme="majorEastAsia" w:hAnsiTheme="majorHAnsi" w:cstheme="majorBidi"/>
+          <w:color w:val="2F5496" w:themeColor="accent1" w:themeShade="BF"/>
+          <w:sz w:val="32"/>
+          <w:szCs w:val="32"/>
+        </w:rPr>
+      </w:pPr>
+      <w:r>
+        <w:br w:type="page"/>
+      </w:r>
+    </w:p>
     <w:p>
       <w:pPr>
         <w:pStyle w:val="Heading1"/>
       </w:pPr>
       <w:r>
+        <w:lastRenderedPageBreak/>
         <w:t>Challenge 4: Optimize and Protect App</w:t>
       </w:r>
     </w:p>
@@ -2101,146 +1163,19 @@
       </w:r>
     </w:p>
     <w:p/>
-    <w:p>
-      <w:pPr>
-        <w:pStyle w:val="Heading2"/>
-      </w:pPr>
-      <w:bookmarkStart w:id="15" w:name="_Toc519766923"/>
-      <w:r>
-        <w:t>Prerequisites</w:t>
-      </w:r>
-      <w:bookmarkEnd w:id="15"/>
-    </w:p>
-    <w:p>
-      <w:r>
-        <w:t>To complete this task, you should have provisioned the Parts Unlimited IaaS and PaaS environments and have a working CI/CD process and have installed &amp; configure Azure Application Insights.  You have logged in and have configured Visual Studio and able to modify code.</w:t>
-      </w:r>
-    </w:p>
     <w:p/>
     <w:p>
       <w:pPr>
-        <w:pStyle w:val="Heading2"/>
-      </w:pPr>
-      <w:bookmarkStart w:id="16" w:name="_Toc519766922"/>
-      <w:r>
-        <w:t xml:space="preserve">Help </w:t>
-      </w:r>
-      <w:r>
-        <w:t>r</w:t>
-      </w:r>
-      <w:r>
-        <w:t>eferences</w:t>
-      </w:r>
-      <w:bookmarkEnd w:id="16"/>
-    </w:p>
-    <w:tbl>
-      <w:tblPr>
-        <w:tblStyle w:val="TableGrid"/>
-        <w:tblW w:w="0" w:type="auto"/>
-        <w:tblLook w:val="04A0" w:firstRow="1" w:lastRow="0" w:firstColumn="1" w:lastColumn="0" w:noHBand="0" w:noVBand="1"/>
-      </w:tblPr>
-      <w:tblGrid>
-        <w:gridCol w:w="2222"/>
-        <w:gridCol w:w="7128"/>
-      </w:tblGrid>
-      <w:tr>
-        <w:tc>
-          <w:tcPr>
-            <w:tcW w:w="2425" w:type="dxa"/>
-          </w:tcPr>
-          <w:p>
-            <w:pPr>
-              <w:rPr>
-                <w:szCs w:val="20"/>
-              </w:rPr>
-            </w:pPr>
-            <w:r>
-              <w:rPr>
-                <w:szCs w:val="20"/>
-              </w:rPr>
-              <w:t>Web Site Backup</w:t>
-            </w:r>
-          </w:p>
-        </w:tc>
-        <w:tc>
-          <w:tcPr>
-            <w:tcW w:w="7740" w:type="dxa"/>
-          </w:tcPr>
-          <w:p>
-            <w:pPr>
-              <w:rPr>
-                <w:color w:val="0563C1" w:themeColor="hyperlink"/>
-                <w:u w:val="single"/>
-              </w:rPr>
-            </w:pPr>
-            <w:hyperlink r:id="rId17" w:history="1">
-              <w:r>
-                <w:rPr>
-                  <w:rStyle w:val="Hyperlink"/>
-                </w:rPr>
-                <w:t>https://docs.microsoft.com/en-us/azure/app-service/web-sites-backup</w:t>
-              </w:r>
-            </w:hyperlink>
-          </w:p>
-          <w:p>
-            <w:pPr>
-              <w:rPr>
-                <w:szCs w:val="20"/>
-              </w:rPr>
-            </w:pPr>
-          </w:p>
-        </w:tc>
-      </w:tr>
-      <w:tr>
-        <w:tc>
-          <w:tcPr>
-            <w:tcW w:w="2425" w:type="dxa"/>
-          </w:tcPr>
-          <w:p>
-            <w:pPr>
-              <w:rPr>
-                <w:szCs w:val="20"/>
-              </w:rPr>
-            </w:pPr>
-            <w:r>
-              <w:rPr>
-                <w:szCs w:val="20"/>
-              </w:rPr>
-              <w:t>Auto Scaling</w:t>
-            </w:r>
-          </w:p>
-        </w:tc>
-        <w:tc>
-          <w:tcPr>
-            <w:tcW w:w="7740" w:type="dxa"/>
-          </w:tcPr>
-          <w:p>
-            <w:hyperlink r:id="rId18" w:history="1">
-              <w:r>
-                <w:rPr>
-                  <w:rStyle w:val="Hyperlink"/>
-                </w:rPr>
-                <w:t>https://docs.microsoft.com/en-us/azure/architecture/best-practices/auto-scaling</w:t>
-              </w:r>
-            </w:hyperlink>
-          </w:p>
-          <w:p>
-            <w:pPr>
-              <w:rPr>
-                <w:rStyle w:val="Hyperlink"/>
-              </w:rPr>
-            </w:pPr>
-          </w:p>
-        </w:tc>
-      </w:tr>
-    </w:tbl>
+        <w:pStyle w:val="Heading1"/>
+      </w:pPr>
+      <w:r>
+        <w:t>Proctor Notes &amp; Guidelines</w:t>
+      </w:r>
+    </w:p>
     <w:p/>
     <w:p>
-      <w:pPr>
-        <w:pStyle w:val="Heading1"/>
-      </w:pPr>
-      <w:r>
-        <w:t>Proctor Notes &amp; Guidelines</w:t>
+      <w:r>
+        <w:t>If you get stuck anywhere please see the Step By Step Guide for explicit instructions for each challenge in multiple solutions</w:t>
       </w:r>
     </w:p>
     <w:p>
@@ -2373,21 +1308,7 @@
         <w:rPr>
           <w:sz w:val="22"/>
         </w:rPr>
-        <w:t xml:space="preserve">Database is </w:t>
-      </w:r>
-      <w:proofErr w:type="gramStart"/>
-      <w:r>
-        <w:rPr>
-          <w:sz w:val="22"/>
-        </w:rPr>
-        <w:t>failover-ready</w:t>
-      </w:r>
-      <w:proofErr w:type="gramEnd"/>
-      <w:r>
-        <w:rPr>
-          <w:sz w:val="22"/>
-        </w:rPr>
-        <w:t xml:space="preserve"> to another region (without app code change)</w:t>
+        <w:t>Database is failover-ready to another region (without app code change)</w:t>
       </w:r>
     </w:p>
     <w:p>
@@ -2482,374 +1403,38 @@
     </w:p>
     <w:p>
       <w:pPr>
-        <w:pStyle w:val="Heading2"/>
-      </w:pPr>
-      <w:bookmarkStart w:id="17" w:name="_Toc519766941"/>
-      <w:r>
-        <w:t>Prerequisites</w:t>
-      </w:r>
-      <w:bookmarkEnd w:id="17"/>
-    </w:p>
-    <w:p>
-      <w:pPr>
-        <w:rPr>
-          <w:rFonts w:ascii="Calibri" w:hAnsi="Calibri" w:cs="Calibri"/>
-        </w:rPr>
-      </w:pPr>
-      <w:r>
-        <w:t>To complete this task, you should have provisioned the Parts Unlimited IaaS and PaaS environments and have a working CI/CD process.  You will use the Developer Workstation deployed as part of the IaaS environment for your development work.</w:t>
+        <w:pStyle w:val="Heading1"/>
+      </w:pPr>
+      <w:r>
+        <w:t>Proctor Notes &amp; Guidelines</w:t>
+      </w:r>
+    </w:p>
+    <w:p>
+      <w:r>
+        <w:t>About this time might be a good idea to request an API Management Instance so it can be running by the time it comes up as a challenge</w:t>
       </w:r>
     </w:p>
     <w:p/>
     <w:p>
-      <w:pPr>
-        <w:pStyle w:val="Heading2"/>
-      </w:pPr>
-      <w:bookmarkStart w:id="18" w:name="_Toc519766940"/>
-      <w:r>
-        <w:t xml:space="preserve">Help </w:t>
-      </w:r>
-      <w:r>
-        <w:t>r</w:t>
-      </w:r>
-      <w:r>
-        <w:t>eferences</w:t>
-      </w:r>
-      <w:bookmarkEnd w:id="18"/>
-    </w:p>
-    <w:tbl>
-      <w:tblPr>
-        <w:tblStyle w:val="TableGrid"/>
-        <w:tblW w:w="0" w:type="auto"/>
-        <w:tblLook w:val="04A0" w:firstRow="1" w:lastRow="0" w:firstColumn="1" w:lastColumn="0" w:noHBand="0" w:noVBand="1"/>
-      </w:tblPr>
-      <w:tblGrid>
-        <w:gridCol w:w="2230"/>
-        <w:gridCol w:w="7120"/>
-      </w:tblGrid>
-      <w:tr>
-        <w:tc>
-          <w:tcPr>
-            <w:tcW w:w="2425" w:type="dxa"/>
-          </w:tcPr>
-          <w:p>
-            <w:pPr>
-              <w:rPr>
-                <w:szCs w:val="20"/>
-              </w:rPr>
-            </w:pPr>
-            <w:r>
-              <w:rPr>
-                <w:szCs w:val="20"/>
-              </w:rPr>
-              <w:t>SQL Azure</w:t>
-            </w:r>
-          </w:p>
-        </w:tc>
-        <w:tc>
-          <w:tcPr>
-            <w:tcW w:w="7740" w:type="dxa"/>
-          </w:tcPr>
-          <w:p>
-            <w:pPr>
-              <w:rPr>
-                <w:szCs w:val="20"/>
-              </w:rPr>
-            </w:pPr>
-            <w:hyperlink r:id="rId19" w:history="1">
-              <w:r>
-                <w:rPr>
-                  <w:rStyle w:val="Hyperlink"/>
-                  <w:szCs w:val="20"/>
-                </w:rPr>
-                <w:t>https://docs.microsoft.com/en-us/azure/sql-database/</w:t>
-              </w:r>
-            </w:hyperlink>
-          </w:p>
-          <w:p>
-            <w:pPr>
-              <w:rPr>
-                <w:szCs w:val="20"/>
-              </w:rPr>
-            </w:pPr>
-          </w:p>
-        </w:tc>
-      </w:tr>
-      <w:tr>
-        <w:tc>
-          <w:tcPr>
-            <w:tcW w:w="2425" w:type="dxa"/>
-          </w:tcPr>
-          <w:p>
-            <w:pPr>
-              <w:rPr>
-                <w:szCs w:val="20"/>
-              </w:rPr>
-            </w:pPr>
-            <w:r>
-              <w:rPr>
-                <w:szCs w:val="20"/>
-              </w:rPr>
-              <w:t>Resource Group Locking</w:t>
-            </w:r>
-          </w:p>
-        </w:tc>
-        <w:tc>
-          <w:tcPr>
-            <w:tcW w:w="7740" w:type="dxa"/>
-          </w:tcPr>
-          <w:p>
-            <w:pPr>
-              <w:rPr>
-                <w:rStyle w:val="Hyperlink"/>
-                <w:szCs w:val="20"/>
-              </w:rPr>
-            </w:pPr>
-            <w:r>
-              <w:rPr>
-                <w:rStyle w:val="Hyperlink"/>
-                <w:szCs w:val="20"/>
-              </w:rPr>
-              <w:t>https://docs.microsoft.com/en-us/azure/azure-resource-manager/resource-group-lock-resources</w:t>
-            </w:r>
-          </w:p>
-        </w:tc>
-      </w:tr>
-      <w:tr>
-        <w:tc>
-          <w:tcPr>
-            <w:tcW w:w="2425" w:type="dxa"/>
-          </w:tcPr>
-          <w:p>
-            <w:pPr>
-              <w:rPr>
-                <w:szCs w:val="20"/>
-              </w:rPr>
-            </w:pPr>
-            <w:r>
-              <w:rPr>
-                <w:szCs w:val="20"/>
-              </w:rPr>
-              <w:t>Transparent data encryption for SQL database and Data Warehouse</w:t>
-            </w:r>
-          </w:p>
-        </w:tc>
-        <w:tc>
-          <w:tcPr>
-            <w:tcW w:w="7740" w:type="dxa"/>
-          </w:tcPr>
-          <w:p>
-            <w:pPr>
-              <w:rPr>
-                <w:rStyle w:val="Hyperlink"/>
-                <w:szCs w:val="20"/>
-              </w:rPr>
-            </w:pPr>
-            <w:hyperlink r:id="rId20" w:history="1">
-              <w:r>
-                <w:rPr>
-                  <w:rStyle w:val="Hyperlink"/>
-                  <w:szCs w:val="20"/>
-                </w:rPr>
-                <w:t>https://docs.microsoft.com/en-us/sql/relational-databases/security/encryption/transparent-data-encryption-azure-sql?view=azuresqldb-current</w:t>
-              </w:r>
-            </w:hyperlink>
-          </w:p>
-        </w:tc>
-      </w:tr>
-      <w:tr>
-        <w:tc>
-          <w:tcPr>
-            <w:tcW w:w="2425" w:type="dxa"/>
-          </w:tcPr>
-          <w:p>
-            <w:pPr>
-              <w:rPr>
-                <w:szCs w:val="20"/>
-              </w:rPr>
-            </w:pPr>
-            <w:r>
-              <w:rPr>
-                <w:szCs w:val="20"/>
-              </w:rPr>
-              <w:t>Advanced Threat Protection for Azure SQL Database</w:t>
-            </w:r>
-          </w:p>
-        </w:tc>
-        <w:tc>
-          <w:tcPr>
-            <w:tcW w:w="7740" w:type="dxa"/>
-          </w:tcPr>
-          <w:p>
-            <w:pPr>
-              <w:rPr>
-                <w:rStyle w:val="Hyperlink"/>
-                <w:szCs w:val="20"/>
-              </w:rPr>
-            </w:pPr>
-            <w:hyperlink r:id="rId21" w:history="1">
-              <w:r>
-                <w:rPr>
-                  <w:rStyle w:val="Hyperlink"/>
-                  <w:szCs w:val="20"/>
-                </w:rPr>
-                <w:t>https://docs.microsoft.com/en-us/azure/sql-database/sql-advanced-threat-protection</w:t>
-              </w:r>
-            </w:hyperlink>
-          </w:p>
-        </w:tc>
-      </w:tr>
-      <w:tr>
-        <w:tc>
-          <w:tcPr>
-            <w:tcW w:w="2425" w:type="dxa"/>
-          </w:tcPr>
-          <w:p>
-            <w:pPr>
-              <w:rPr>
-                <w:szCs w:val="20"/>
-              </w:rPr>
-            </w:pPr>
-            <w:r>
-              <w:rPr>
-                <w:szCs w:val="20"/>
-              </w:rPr>
-              <w:t>Firewall &amp; virtual network rules</w:t>
-            </w:r>
-          </w:p>
-        </w:tc>
-        <w:tc>
-          <w:tcPr>
-            <w:tcW w:w="7740" w:type="dxa"/>
-          </w:tcPr>
-          <w:p>
-            <w:pPr>
-              <w:rPr>
-                <w:rStyle w:val="Hyperlink"/>
-                <w:szCs w:val="20"/>
-              </w:rPr>
-            </w:pPr>
-            <w:hyperlink r:id="rId22" w:history="1">
-              <w:r>
-                <w:rPr>
-                  <w:rStyle w:val="Hyperlink"/>
-                  <w:szCs w:val="20"/>
-                </w:rPr>
-                <w:t>https://docs.microsoft.com/en-us/azure/sql-database/sql-database-vnet-service-endpoint-rule-overview</w:t>
-              </w:r>
-            </w:hyperlink>
-          </w:p>
-        </w:tc>
-      </w:tr>
-      <w:tr>
-        <w:tc>
-          <w:tcPr>
-            <w:tcW w:w="2425" w:type="dxa"/>
-          </w:tcPr>
-          <w:p>
-            <w:pPr>
-              <w:rPr>
-                <w:szCs w:val="20"/>
-              </w:rPr>
-            </w:pPr>
-            <w:r>
-              <w:rPr>
-                <w:szCs w:val="20"/>
-              </w:rPr>
-              <w:t>Database Transaction Unit (DTU)</w:t>
-            </w:r>
-          </w:p>
-        </w:tc>
-        <w:tc>
-          <w:tcPr>
-            <w:tcW w:w="7740" w:type="dxa"/>
-          </w:tcPr>
-          <w:p>
-            <w:pPr>
-              <w:rPr>
-                <w:rStyle w:val="Hyperlink"/>
-                <w:szCs w:val="20"/>
-              </w:rPr>
-            </w:pPr>
-            <w:r>
-              <w:rPr>
-                <w:rStyle w:val="Hyperlink"/>
-                <w:szCs w:val="20"/>
-              </w:rPr>
-              <w:t>https://docs.microsoft.com/en-us/azure/sql-database/sql-database-what-is-a-dtu</w:t>
-            </w:r>
-          </w:p>
-        </w:tc>
-      </w:tr>
-      <w:tr>
-        <w:tc>
-          <w:tcPr>
-            <w:tcW w:w="2425" w:type="dxa"/>
-          </w:tcPr>
-          <w:p>
-            <w:pPr>
-              <w:rPr>
-                <w:szCs w:val="20"/>
-              </w:rPr>
-            </w:pPr>
-            <w:r>
-              <w:rPr>
-                <w:szCs w:val="20"/>
-              </w:rPr>
-              <w:t>Failover Groups and active geo-replication</w:t>
-            </w:r>
-          </w:p>
-        </w:tc>
-        <w:tc>
-          <w:tcPr>
-            <w:tcW w:w="7740" w:type="dxa"/>
-          </w:tcPr>
-          <w:p>
-            <w:pPr>
-              <w:rPr>
-                <w:rStyle w:val="Hyperlink"/>
-                <w:szCs w:val="20"/>
-              </w:rPr>
-            </w:pPr>
-            <w:r>
-              <w:rPr>
-                <w:rStyle w:val="Hyperlink"/>
-                <w:szCs w:val="20"/>
-              </w:rPr>
-              <w:t>https://docs.microsoft.com/en-us/azure/sql-database/sql-database-geo-replication-overview</w:t>
-            </w:r>
-          </w:p>
-        </w:tc>
-      </w:tr>
-    </w:tbl>
-    <w:p/>
+      <w:r>
+        <w:t>If you get stuck anywhere please see the Step By Step Guide for explicit instructions for each challenge in multiple solutions</w:t>
+      </w:r>
+    </w:p>
+    <w:p>
+      <w:r>
+        <w:br w:type="page"/>
+      </w:r>
+    </w:p>
     <w:p>
       <w:pPr>
         <w:pStyle w:val="Heading1"/>
       </w:pPr>
-      <w:r>
-        <w:lastRenderedPageBreak/>
-        <w:t>Proctor Notes &amp; Guidelines</w:t>
-      </w:r>
-    </w:p>
-    <w:p>
-      <w:r>
-        <w:t>About this time might be a good idea to request an API Management Instance so it can be running by the time it comes up as a challenge</w:t>
-      </w:r>
-      <w:r>
-        <w:br w:type="page"/>
-      </w:r>
     </w:p>
     <w:p>
       <w:pPr>
         <w:pStyle w:val="Heading1"/>
       </w:pPr>
-    </w:p>
-    <w:p>
-      <w:pPr>
-        <w:pStyle w:val="Heading1"/>
-      </w:pPr>
-      <w:bookmarkStart w:id="19" w:name="_Toc519766951"/>
+      <w:bookmarkStart w:id="1" w:name="_Toc519766951"/>
       <w:r>
         <w:t xml:space="preserve">Exercise </w:t>
       </w:r>
@@ -2862,7 +1447,7 @@
       <w:r>
         <w:t>Optimize Entire Web Application Performance with Content Distributed Network (CDN)</w:t>
       </w:r>
-      <w:bookmarkEnd w:id="19"/>
+      <w:bookmarkEnd w:id="1"/>
     </w:p>
     <w:p/>
     <w:p>
@@ -2934,168 +1519,6 @@
         <w:t>With Azure CDN you have a choice of different CDN providers.  Configuring the service is quick, usually around a few minutes, and billing is based on use as opposed to a contract.</w:t>
       </w:r>
     </w:p>
-    <w:p/>
-    <w:p>
-      <w:pPr>
-        <w:pStyle w:val="Heading2"/>
-      </w:pPr>
-      <w:bookmarkStart w:id="20" w:name="_Toc519766952"/>
-      <w:r>
-        <w:t xml:space="preserve">Help </w:t>
-      </w:r>
-      <w:r>
-        <w:t>r</w:t>
-      </w:r>
-      <w:r>
-        <w:t>eferences</w:t>
-      </w:r>
-      <w:bookmarkEnd w:id="20"/>
-    </w:p>
-    <w:tbl>
-      <w:tblPr>
-        <w:tblStyle w:val="TableGrid"/>
-        <w:tblW w:w="0" w:type="auto"/>
-        <w:tblLook w:val="04A0" w:firstRow="1" w:lastRow="0" w:firstColumn="1" w:lastColumn="0" w:noHBand="0" w:noVBand="1"/>
-      </w:tblPr>
-      <w:tblGrid>
-        <w:gridCol w:w="2239"/>
-        <w:gridCol w:w="7111"/>
-      </w:tblGrid>
-      <w:tr>
-        <w:tc>
-          <w:tcPr>
-            <w:tcW w:w="2425" w:type="dxa"/>
-          </w:tcPr>
-          <w:p>
-            <w:pPr>
-              <w:rPr>
-                <w:szCs w:val="20"/>
-              </w:rPr>
-            </w:pPr>
-            <w:r>
-              <w:rPr>
-                <w:szCs w:val="20"/>
-              </w:rPr>
-              <w:t>Azure CDN</w:t>
-            </w:r>
-          </w:p>
-        </w:tc>
-        <w:tc>
-          <w:tcPr>
-            <w:tcW w:w="7740" w:type="dxa"/>
-          </w:tcPr>
-          <w:p>
-            <w:hyperlink r:id="rId23" w:history="1">
-              <w:r>
-                <w:rPr>
-                  <w:rStyle w:val="Hyperlink"/>
-                </w:rPr>
-                <w:t>https://azure.microsoft.com/en-us/services/cdn/</w:t>
-              </w:r>
-            </w:hyperlink>
-          </w:p>
-        </w:tc>
-      </w:tr>
-      <w:tr>
-        <w:tc>
-          <w:tcPr>
-            <w:tcW w:w="2425" w:type="dxa"/>
-          </w:tcPr>
-          <w:p>
-            <w:pPr>
-              <w:rPr>
-                <w:szCs w:val="20"/>
-              </w:rPr>
-            </w:pPr>
-            <w:r>
-              <w:rPr>
-                <w:szCs w:val="20"/>
-              </w:rPr>
-              <w:t>CDN Overview</w:t>
-            </w:r>
-          </w:p>
-        </w:tc>
-        <w:tc>
-          <w:tcPr>
-            <w:tcW w:w="7740" w:type="dxa"/>
-          </w:tcPr>
-          <w:p>
-            <w:pPr>
-              <w:rPr>
-                <w:rStyle w:val="Hyperlink"/>
-              </w:rPr>
-            </w:pPr>
-            <w:hyperlink r:id="rId24" w:history="1">
-              <w:r>
-                <w:rPr>
-                  <w:rStyle w:val="Hyperlink"/>
-                </w:rPr>
-                <w:t>https://docs.microsoft.com/en-us/azure/cdn/cdn-overview</w:t>
-              </w:r>
-            </w:hyperlink>
-            <w:r>
-              <w:t xml:space="preserve"> </w:t>
-            </w:r>
-          </w:p>
-        </w:tc>
-      </w:tr>
-      <w:tr>
-        <w:tc>
-          <w:tcPr>
-            <w:tcW w:w="2425" w:type="dxa"/>
-          </w:tcPr>
-          <w:p>
-            <w:pPr>
-              <w:rPr>
-                <w:szCs w:val="20"/>
-              </w:rPr>
-            </w:pPr>
-            <w:r>
-              <w:rPr>
-                <w:szCs w:val="20"/>
-              </w:rPr>
-              <w:t>Creating a new Endpoint</w:t>
-            </w:r>
-          </w:p>
-        </w:tc>
-        <w:tc>
-          <w:tcPr>
-            <w:tcW w:w="7740" w:type="dxa"/>
-          </w:tcPr>
-          <w:p>
-            <w:pPr>
-              <w:rPr>
-                <w:rStyle w:val="Hyperlink"/>
-                <w:rFonts w:eastAsia="Times New Roman" w:cstheme="minorHAnsi"/>
-              </w:rPr>
-            </w:pPr>
-            <w:hyperlink r:id="rId25" w:history="1">
-              <w:r>
-                <w:rPr>
-                  <w:rStyle w:val="Hyperlink"/>
-                  <w:rFonts w:eastAsia="Times New Roman" w:cstheme="minorHAnsi"/>
-                </w:rPr>
-                <w:t>https://docs.microsoft.com/en-us/azure/cdn/cdn-create-new-endpoint</w:t>
-              </w:r>
-            </w:hyperlink>
-          </w:p>
-          <w:p>
-            <w:pPr>
-              <w:rPr>
-                <w:rStyle w:val="Hyperlink"/>
-              </w:rPr>
-            </w:pPr>
-          </w:p>
-        </w:tc>
-      </w:tr>
-    </w:tbl>
-    <w:p>
-      <w:pPr>
-        <w:pStyle w:val="Heading2"/>
-      </w:pPr>
-      <w:bookmarkStart w:id="21" w:name="_Toc519766953"/>
-    </w:p>
-    <w:bookmarkEnd w:id="21"/>
     <w:p>
       <w:pPr>
         <w:pStyle w:val="Heading1"/>
@@ -3115,6 +1538,11 @@
       </w:pPr>
     </w:p>
     <w:p>
+      <w:r>
+        <w:t>If you get stuck anywhere please see the Step By Step Guide for explicit instructions for each challenge in multiple solutions</w:t>
+      </w:r>
+    </w:p>
+    <w:p>
       <w:pPr>
         <w:rPr>
           <w:rFonts w:asciiTheme="majorHAnsi" w:eastAsiaTheme="majorEastAsia" w:hAnsiTheme="majorHAnsi" w:cstheme="majorBidi"/>
@@ -3133,7 +1561,17 @@
           <w:szCs w:val="32"/>
         </w:rPr>
       </w:pPr>
-      <w:bookmarkStart w:id="22" w:name="_Toc519766957"/>
+    </w:p>
+    <w:p>
+      <w:pPr>
+        <w:rPr>
+          <w:rFonts w:asciiTheme="majorHAnsi" w:eastAsiaTheme="majorEastAsia" w:hAnsiTheme="majorHAnsi" w:cstheme="majorBidi"/>
+          <w:color w:val="2F5496" w:themeColor="accent1" w:themeShade="BF"/>
+          <w:sz w:val="32"/>
+          <w:szCs w:val="32"/>
+        </w:rPr>
+      </w:pPr>
+      <w:bookmarkStart w:id="2" w:name="_Toc519766957"/>
       <w:r>
         <w:br w:type="page"/>
       </w:r>
@@ -3155,7 +1593,7 @@
       <w:r>
         <w:t>Optimize Partial Web Application Performance with Content Distributed Network (CDN)</w:t>
       </w:r>
-      <w:bookmarkEnd w:id="22"/>
+      <w:bookmarkEnd w:id="2"/>
     </w:p>
     <w:p/>
     <w:p>
@@ -3228,19 +1666,11 @@
           <w:sz w:val="22"/>
         </w:rPr>
       </w:pPr>
-      <w:proofErr w:type="spellStart"/>
-      <w:r>
-        <w:rPr>
-          <w:sz w:val="22"/>
-        </w:rPr>
-        <w:t>ouPublish</w:t>
-      </w:r>
-      <w:proofErr w:type="spellEnd"/>
-      <w:r>
-        <w:rPr>
-          <w:sz w:val="22"/>
-        </w:rPr>
-        <w:t xml:space="preserve"> Content: Copy images to storage account </w:t>
+      <w:r>
+        <w:rPr>
+          <w:sz w:val="22"/>
+        </w:rPr>
+        <w:t xml:space="preserve">ouPublish Content: Copy images to storage account </w:t>
       </w:r>
     </w:p>
     <w:p>
@@ -3283,33 +1713,20 @@
       <w:pPr>
         <w:pStyle w:val="Heading2"/>
       </w:pPr>
-      <w:bookmarkStart w:id="23" w:name="_Toc519766958"/>
-    </w:p>
-    <w:p>
-      <w:pPr>
-        <w:pStyle w:val="Heading2"/>
-      </w:pPr>
-      <w:r>
-        <w:t>Prerequisites</w:t>
-      </w:r>
-      <w:bookmarkEnd w:id="23"/>
-    </w:p>
-    <w:p>
-      <w:r>
-        <w:t>To complete this task, you should have provisioned the Parts Unlimited IaaS and PaaS environments and have a working CI/CD process.  You will use the Developer Workstation deployed as part of the IaaS environment for your development work.</w:t>
-      </w:r>
-    </w:p>
+      <w:bookmarkStart w:id="3" w:name="_Toc519766958"/>
+    </w:p>
+    <w:bookmarkEnd w:id="3"/>
     <w:p>
       <w:pPr>
         <w:pStyle w:val="Heading1"/>
       </w:pPr>
-    </w:p>
-    <w:p>
-      <w:pPr>
-        <w:pStyle w:val="Heading1"/>
-      </w:pPr>
       <w:r>
         <w:t>Proctor Notes &amp; Guidelines</w:t>
+      </w:r>
+    </w:p>
+    <w:p>
+      <w:r>
+        <w:t>If you get stuck anywhere please see the Step By Step Guide for explicit instructions for each challenge in multiple solutions</w:t>
       </w:r>
     </w:p>
     <w:p>
@@ -3329,7 +1746,7 @@
       <w:pPr>
         <w:pStyle w:val="Heading1"/>
       </w:pPr>
-      <w:bookmarkStart w:id="24" w:name="_Toc519766965"/>
+      <w:bookmarkStart w:id="4" w:name="_Toc519766965"/>
       <w:r>
         <w:lastRenderedPageBreak/>
         <w:t xml:space="preserve">Exercise </w:t>
@@ -3341,17 +1758,9 @@
         <w:t xml:space="preserve">: </w:t>
       </w:r>
       <w:r>
-        <w:t xml:space="preserve">Increase Application / Database Performance with </w:t>
-      </w:r>
-      <w:proofErr w:type="spellStart"/>
-      <w:r>
-        <w:t>Redis</w:t>
-      </w:r>
-      <w:proofErr w:type="spellEnd"/>
-      <w:r>
-        <w:t xml:space="preserve"> Cache</w:t>
-      </w:r>
-      <w:bookmarkEnd w:id="24"/>
+        <w:t>Increase Application / Database Performance with Redis Cache</w:t>
+      </w:r>
+      <w:bookmarkEnd w:id="4"/>
     </w:p>
     <w:p/>
     <w:p>
@@ -3359,15 +1768,7 @@
         <w:t>It has come to the businesses attention that customers are experiencing slow</w:t>
       </w:r>
       <w:r>
-        <w:t xml:space="preserve"> responses. Configure a </w:t>
-      </w:r>
-      <w:proofErr w:type="spellStart"/>
-      <w:r>
-        <w:t>Redis</w:t>
-      </w:r>
-      <w:proofErr w:type="spellEnd"/>
-      <w:r>
-        <w:t xml:space="preserve"> Cache to improve performance. Specifically:</w:t>
+        <w:t xml:space="preserve"> responses. Configure a Redis Cache to improve performance. Specifically:</w:t>
       </w:r>
     </w:p>
     <w:p>
@@ -3385,21 +1786,7 @@
         <w:rPr>
           <w:sz w:val="22"/>
         </w:rPr>
-        <w:t xml:space="preserve">Provision the Azure </w:t>
-      </w:r>
-      <w:proofErr w:type="spellStart"/>
-      <w:r>
-        <w:rPr>
-          <w:sz w:val="22"/>
-        </w:rPr>
-        <w:t>Redis</w:t>
-      </w:r>
-      <w:proofErr w:type="spellEnd"/>
-      <w:r>
-        <w:rPr>
-          <w:sz w:val="22"/>
-        </w:rPr>
-        <w:t xml:space="preserve"> service </w:t>
+        <w:t xml:space="preserve">Provision the Azure Redis service </w:t>
       </w:r>
     </w:p>
     <w:p>
@@ -3417,21 +1804,7 @@
         <w:rPr>
           <w:sz w:val="22"/>
         </w:rPr>
-        <w:t xml:space="preserve">Improve session state by using </w:t>
-      </w:r>
-      <w:proofErr w:type="spellStart"/>
-      <w:r>
-        <w:rPr>
-          <w:sz w:val="22"/>
-        </w:rPr>
-        <w:t>Redis</w:t>
-      </w:r>
-      <w:proofErr w:type="spellEnd"/>
-      <w:r>
-        <w:rPr>
-          <w:sz w:val="22"/>
-        </w:rPr>
-        <w:t xml:space="preserve"> as Session State Provider </w:t>
+        <w:t xml:space="preserve">Improve session state by using Redis as Session State Provider </w:t>
       </w:r>
     </w:p>
     <w:p>
@@ -3449,21 +1822,7 @@
         <w:rPr>
           <w:sz w:val="22"/>
         </w:rPr>
-        <w:t xml:space="preserve">Speed up output by using </w:t>
-      </w:r>
-      <w:proofErr w:type="spellStart"/>
-      <w:r>
-        <w:rPr>
-          <w:sz w:val="22"/>
-        </w:rPr>
-        <w:t>Redis</w:t>
-      </w:r>
-      <w:proofErr w:type="spellEnd"/>
-      <w:r>
-        <w:rPr>
-          <w:sz w:val="22"/>
-        </w:rPr>
-        <w:t xml:space="preserve"> as Output Cache Provider </w:t>
+        <w:t xml:space="preserve">Speed up output by using Redis as Output Cache Provider </w:t>
       </w:r>
     </w:p>
     <w:p>
@@ -3481,168 +1840,9 @@
         <w:rPr>
           <w:sz w:val="22"/>
         </w:rPr>
-        <w:t xml:space="preserve">Reduce database usage by using </w:t>
-      </w:r>
-      <w:proofErr w:type="spellStart"/>
-      <w:r>
-        <w:rPr>
-          <w:sz w:val="22"/>
-        </w:rPr>
-        <w:t>Redis</w:t>
-      </w:r>
-      <w:proofErr w:type="spellEnd"/>
-      <w:r>
-        <w:rPr>
-          <w:sz w:val="22"/>
-        </w:rPr>
-        <w:t xml:space="preserve"> as Data Cache </w:t>
-      </w:r>
-    </w:p>
-    <w:p>
-      <w:pPr>
-        <w:pStyle w:val="Heading2"/>
-      </w:pPr>
-      <w:bookmarkStart w:id="25" w:name="_Toc519766967"/>
-      <w:r>
-        <w:t>Prerequisites</w:t>
-      </w:r>
-      <w:bookmarkEnd w:id="25"/>
-    </w:p>
-    <w:p>
-      <w:r>
-        <w:t>To complete this task, you should have provisioned the Parts Unlimited IaaS and PaaS environments and have a working CI/CD process.  You will use the Developer Workstation deployed as part of the IaaS environment for your development work.</w:t>
-      </w:r>
-    </w:p>
-    <w:p>
-      <w:pPr>
-        <w:rPr>
-          <w:sz w:val="22"/>
-        </w:rPr>
-      </w:pPr>
-    </w:p>
-    <w:p>
-      <w:pPr>
-        <w:pStyle w:val="Heading2"/>
-      </w:pPr>
-      <w:bookmarkStart w:id="26" w:name="_Toc519766966"/>
-      <w:r>
-        <w:t xml:space="preserve">Help </w:t>
-      </w:r>
-      <w:r>
-        <w:t>r</w:t>
-      </w:r>
-      <w:r>
-        <w:t>eferences</w:t>
-      </w:r>
-      <w:bookmarkEnd w:id="26"/>
-    </w:p>
-    <w:tbl>
-      <w:tblPr>
-        <w:tblStyle w:val="TableGrid"/>
-        <w:tblW w:w="0" w:type="auto"/>
-        <w:tblLook w:val="04A0" w:firstRow="1" w:lastRow="0" w:firstColumn="1" w:lastColumn="0" w:noHBand="0" w:noVBand="1"/>
-      </w:tblPr>
-      <w:tblGrid>
-        <w:gridCol w:w="2198"/>
-        <w:gridCol w:w="7152"/>
-      </w:tblGrid>
-      <w:tr>
-        <w:tc>
-          <w:tcPr>
-            <w:tcW w:w="2425" w:type="dxa"/>
-          </w:tcPr>
-          <w:p>
-            <w:pPr>
-              <w:rPr>
-                <w:szCs w:val="20"/>
-              </w:rPr>
-            </w:pPr>
-            <w:proofErr w:type="spellStart"/>
-            <w:r>
-              <w:rPr>
-                <w:szCs w:val="20"/>
-              </w:rPr>
-              <w:t>Redis</w:t>
-            </w:r>
-            <w:proofErr w:type="spellEnd"/>
-            <w:r>
-              <w:rPr>
-                <w:szCs w:val="20"/>
-              </w:rPr>
-              <w:t xml:space="preserve"> Cache Quick Start</w:t>
-            </w:r>
-          </w:p>
-        </w:tc>
-        <w:tc>
-          <w:tcPr>
-            <w:tcW w:w="7740" w:type="dxa"/>
-          </w:tcPr>
-          <w:p>
-            <w:pPr>
-              <w:rPr>
-                <w:szCs w:val="20"/>
-              </w:rPr>
-            </w:pPr>
-            <w:hyperlink r:id="rId26" w:history="1">
-              <w:r>
-                <w:rPr>
-                  <w:rStyle w:val="Hyperlink"/>
-                  <w:szCs w:val="20"/>
-                </w:rPr>
-                <w:t>https://docs.microsoft.com/en-us/azure/redis-cache/cache-dotnet-how-to-use-azure-redis-cache</w:t>
-              </w:r>
-            </w:hyperlink>
-          </w:p>
-          <w:p>
-            <w:pPr>
-              <w:rPr>
-                <w:szCs w:val="20"/>
-              </w:rPr>
-            </w:pPr>
-          </w:p>
-        </w:tc>
-      </w:tr>
-      <w:tr>
-        <w:tc>
-          <w:tcPr>
-            <w:tcW w:w="2425" w:type="dxa"/>
-          </w:tcPr>
-          <w:p>
-            <w:pPr>
-              <w:rPr>
-                <w:szCs w:val="20"/>
-              </w:rPr>
-            </w:pPr>
-            <w:r>
-              <w:rPr>
-                <w:szCs w:val="20"/>
-              </w:rPr>
-              <w:t>No Cache Anti Pattern</w:t>
-            </w:r>
-          </w:p>
-        </w:tc>
-        <w:tc>
-          <w:tcPr>
-            <w:tcW w:w="7740" w:type="dxa"/>
-          </w:tcPr>
-          <w:p>
-            <w:pPr>
-              <w:rPr>
-                <w:rStyle w:val="Hyperlink"/>
-                <w:szCs w:val="20"/>
-              </w:rPr>
-            </w:pPr>
-            <w:r>
-              <w:rPr>
-                <w:rStyle w:val="Hyperlink"/>
-                <w:szCs w:val="20"/>
-              </w:rPr>
-              <w:t>https://docs.microsoft.com/en-us/azure/architecture/antipatterns/no-caching/</w:t>
-            </w:r>
-          </w:p>
-        </w:tc>
-      </w:tr>
-    </w:tbl>
+        <w:t xml:space="preserve">Reduce database usage by using Redis as Data Cache </w:t>
+      </w:r>
+    </w:p>
     <w:p/>
     <w:p>
       <w:pPr>
@@ -3650,6 +1850,11 @@
       </w:pPr>
       <w:r>
         <w:t>Proctor Notes &amp; Guidelines</w:t>
+      </w:r>
+    </w:p>
+    <w:p>
+      <w:r>
+        <w:t>If you get stuck anywhere please see the Step By Step Guide for explicit instructions for each challenge in multiple solutions</w:t>
       </w:r>
     </w:p>
     <w:p>
@@ -3669,7 +1874,7 @@
       <w:pPr>
         <w:pStyle w:val="Heading1"/>
       </w:pPr>
-      <w:bookmarkStart w:id="27" w:name="_Toc519766972"/>
+      <w:bookmarkStart w:id="5" w:name="_Toc519766972"/>
       <w:r>
         <w:lastRenderedPageBreak/>
         <w:t xml:space="preserve">Exercise </w:t>
@@ -3683,7 +1888,7 @@
       <w:r>
         <w:t>Improve Quality &amp; Performance of Search with Azure Search</w:t>
       </w:r>
-      <w:bookmarkEnd w:id="27"/>
+      <w:bookmarkEnd w:id="5"/>
     </w:p>
     <w:p>
       <w:r>
@@ -3836,108 +2041,6 @@
     </w:p>
     <w:p>
       <w:pPr>
-        <w:pStyle w:val="Heading2"/>
-      </w:pPr>
-      <w:bookmarkStart w:id="28" w:name="_Toc519766974"/>
-      <w:r>
-        <w:t>Prerequisites</w:t>
-      </w:r>
-      <w:bookmarkEnd w:id="28"/>
-    </w:p>
-    <w:p>
-      <w:pPr>
-        <w:rPr>
-          <w:rFonts w:ascii="Calibri" w:hAnsi="Calibri" w:cs="Calibri"/>
-        </w:rPr>
-      </w:pPr>
-      <w:r>
-        <w:t>To complete this task, you should have provisioned the Parts Unlimited IaaS and PaaS environments and have a working CI/CD process.  You will use the Developer Workstation deployed as part of the IaaS environment for your development work.</w:t>
-      </w:r>
-    </w:p>
-    <w:p>
-      <w:pPr>
-        <w:rPr>
-          <w:sz w:val="22"/>
-        </w:rPr>
-      </w:pPr>
-    </w:p>
-    <w:p>
-      <w:pPr>
-        <w:pStyle w:val="Heading2"/>
-      </w:pPr>
-      <w:bookmarkStart w:id="29" w:name="_Toc519766973"/>
-      <w:r>
-        <w:t xml:space="preserve">Help </w:t>
-      </w:r>
-      <w:r>
-        <w:t>r</w:t>
-      </w:r>
-      <w:r>
-        <w:t>eferences</w:t>
-      </w:r>
-      <w:bookmarkEnd w:id="29"/>
-    </w:p>
-    <w:tbl>
-      <w:tblPr>
-        <w:tblStyle w:val="TableGrid"/>
-        <w:tblW w:w="0" w:type="auto"/>
-        <w:tblLook w:val="04A0" w:firstRow="1" w:lastRow="0" w:firstColumn="1" w:lastColumn="0" w:noHBand="0" w:noVBand="1"/>
-      </w:tblPr>
-      <w:tblGrid>
-        <w:gridCol w:w="2217"/>
-        <w:gridCol w:w="7133"/>
-      </w:tblGrid>
-      <w:tr>
-        <w:tc>
-          <w:tcPr>
-            <w:tcW w:w="2425" w:type="dxa"/>
-          </w:tcPr>
-          <w:p>
-            <w:pPr>
-              <w:rPr>
-                <w:szCs w:val="20"/>
-              </w:rPr>
-            </w:pPr>
-            <w:r>
-              <w:rPr>
-                <w:szCs w:val="20"/>
-              </w:rPr>
-              <w:t>Azure Search</w:t>
-            </w:r>
-          </w:p>
-        </w:tc>
-        <w:tc>
-          <w:tcPr>
-            <w:tcW w:w="7740" w:type="dxa"/>
-          </w:tcPr>
-          <w:p>
-            <w:pPr>
-              <w:rPr>
-                <w:szCs w:val="20"/>
-              </w:rPr>
-            </w:pPr>
-            <w:hyperlink r:id="rId27" w:history="1">
-              <w:r>
-                <w:rPr>
-                  <w:rStyle w:val="Hyperlink"/>
-                  <w:szCs w:val="20"/>
-                </w:rPr>
-                <w:t>https://docs.microsoft.com/en-us/azure/search/</w:t>
-              </w:r>
-            </w:hyperlink>
-          </w:p>
-          <w:p>
-            <w:pPr>
-              <w:rPr>
-                <w:szCs w:val="20"/>
-              </w:rPr>
-            </w:pPr>
-          </w:p>
-        </w:tc>
-      </w:tr>
-    </w:tbl>
-    <w:p>
-      <w:pPr>
         <w:spacing w:line="256" w:lineRule="auto"/>
       </w:pPr>
     </w:p>
@@ -3947,6 +2050,11 @@
       </w:pPr>
       <w:r>
         <w:t>Proctor Notes &amp; Guidelines</w:t>
+      </w:r>
+    </w:p>
+    <w:p>
+      <w:r>
+        <w:t>If you get stuck anywhere please see the Step By Step Guide for explicit instructions for each challenge in multiple solutions</w:t>
       </w:r>
     </w:p>
     <w:p>
@@ -3966,7 +2074,7 @@
       <w:pPr>
         <w:pStyle w:val="Heading1"/>
       </w:pPr>
-      <w:bookmarkStart w:id="30" w:name="_Toc519766980"/>
+      <w:bookmarkStart w:id="6" w:name="_Toc519766980"/>
       <w:r>
         <w:lastRenderedPageBreak/>
         <w:t xml:space="preserve">Exercise </w:t>
@@ -3980,7 +2088,7 @@
       <w:r>
         <w:t>Accelerate development and take advantage of serverless using Azure Functions</w:t>
       </w:r>
-      <w:bookmarkEnd w:id="30"/>
+      <w:bookmarkEnd w:id="6"/>
     </w:p>
     <w:p/>
     <w:p>
@@ -3996,145 +2104,6 @@
     <w:p/>
     <w:p>
       <w:pPr>
-        <w:pStyle w:val="Heading2"/>
-      </w:pPr>
-      <w:bookmarkStart w:id="31" w:name="_Toc519766982"/>
-      <w:r>
-        <w:t>Prerequisites</w:t>
-      </w:r>
-      <w:bookmarkEnd w:id="31"/>
-    </w:p>
-    <w:p>
-      <w:r>
-        <w:t>To complete this task, you should have provisioned the Parts Unlimited IaaS and PaaS environments and have a working CI/CD process.  You will use the Developer Workstation deployed as part of the IaaS environment for your development work.</w:t>
-      </w:r>
-    </w:p>
-    <w:p/>
-    <w:p>
-      <w:pPr>
-        <w:pStyle w:val="Heading2"/>
-      </w:pPr>
-      <w:bookmarkStart w:id="32" w:name="_Toc519766981"/>
-      <w:r>
-        <w:t xml:space="preserve">Help </w:t>
-      </w:r>
-      <w:r>
-        <w:t>r</w:t>
-      </w:r>
-      <w:r>
-        <w:t>eferences</w:t>
-      </w:r>
-      <w:bookmarkEnd w:id="32"/>
-    </w:p>
-    <w:tbl>
-      <w:tblPr>
-        <w:tblStyle w:val="TableGrid"/>
-        <w:tblW w:w="0" w:type="auto"/>
-        <w:tblLook w:val="04A0" w:firstRow="1" w:lastRow="0" w:firstColumn="1" w:lastColumn="0" w:noHBand="0" w:noVBand="1"/>
-      </w:tblPr>
-      <w:tblGrid>
-        <w:gridCol w:w="2244"/>
-        <w:gridCol w:w="7106"/>
-      </w:tblGrid>
-      <w:tr>
-        <w:tc>
-          <w:tcPr>
-            <w:tcW w:w="2425" w:type="dxa"/>
-          </w:tcPr>
-          <w:p>
-            <w:pPr>
-              <w:rPr>
-                <w:szCs w:val="20"/>
-              </w:rPr>
-            </w:pPr>
-            <w:r>
-              <w:rPr>
-                <w:szCs w:val="20"/>
-              </w:rPr>
-              <w:t>Azure Functions</w:t>
-            </w:r>
-          </w:p>
-        </w:tc>
-        <w:tc>
-          <w:tcPr>
-            <w:tcW w:w="7740" w:type="dxa"/>
-          </w:tcPr>
-          <w:p>
-            <w:pPr>
-              <w:rPr>
-                <w:szCs w:val="20"/>
-              </w:rPr>
-            </w:pPr>
-            <w:hyperlink r:id="rId28" w:history="1">
-              <w:r>
-                <w:rPr>
-                  <w:rStyle w:val="Hyperlink"/>
-                  <w:szCs w:val="20"/>
-                </w:rPr>
-                <w:t>https://docs.microsoft.com/en-us/azure/azure-functions/</w:t>
-              </w:r>
-            </w:hyperlink>
-            <w:r>
-              <w:rPr>
-                <w:szCs w:val="20"/>
-              </w:rPr>
-              <w:t xml:space="preserve"> </w:t>
-            </w:r>
-          </w:p>
-        </w:tc>
-      </w:tr>
-      <w:tr>
-        <w:tc>
-          <w:tcPr>
-            <w:tcW w:w="2425" w:type="dxa"/>
-          </w:tcPr>
-          <w:p>
-            <w:pPr>
-              <w:rPr>
-                <w:szCs w:val="20"/>
-              </w:rPr>
-            </w:pPr>
-            <w:r>
-              <w:rPr>
-                <w:szCs w:val="20"/>
-              </w:rPr>
-              <w:t>Creating a Function through the Azure Portal</w:t>
-            </w:r>
-          </w:p>
-        </w:tc>
-        <w:tc>
-          <w:tcPr>
-            <w:tcW w:w="7740" w:type="dxa"/>
-          </w:tcPr>
-          <w:p>
-            <w:pPr>
-              <w:rPr>
-                <w:szCs w:val="20"/>
-              </w:rPr>
-            </w:pPr>
-            <w:hyperlink r:id="rId29" w:history="1">
-              <w:r>
-                <w:rPr>
-                  <w:rStyle w:val="Hyperlink"/>
-                  <w:szCs w:val="20"/>
-                </w:rPr>
-                <w:t>https://docs.microsoft.com/en-us/azure/azure-functions/functions-create-first-azure-function</w:t>
-              </w:r>
-            </w:hyperlink>
-          </w:p>
-          <w:p>
-            <w:pPr>
-              <w:rPr>
-                <w:szCs w:val="20"/>
-              </w:rPr>
-            </w:pPr>
-          </w:p>
-        </w:tc>
-      </w:tr>
-    </w:tbl>
-    <w:p/>
-    <w:p>
-      <w:pPr>
         <w:pStyle w:val="Heading1"/>
       </w:pPr>
       <w:r>
@@ -4143,6 +2112,11 @@
     </w:p>
     <w:p>
       <w:r>
+        <w:t>If you get stuck anywhere please see the Step By Step Guide for explicit instructions for each challenge in multiple solutions</w:t>
+      </w:r>
+    </w:p>
+    <w:p>
+      <w:r>
         <w:br w:type="page"/>
       </w:r>
     </w:p>
@@ -4150,7 +2124,7 @@
       <w:pPr>
         <w:pStyle w:val="Heading1"/>
       </w:pPr>
-      <w:bookmarkStart w:id="33" w:name="_Toc519766990"/>
+      <w:bookmarkStart w:id="7" w:name="_Toc519766990"/>
       <w:r>
         <w:lastRenderedPageBreak/>
         <w:t xml:space="preserve">Exercise </w:t>
@@ -4164,7 +2138,7 @@
       <w:r>
         <w:t>Monetize your data and services, and open new channels to customers using Azure API Management</w:t>
       </w:r>
-      <w:bookmarkEnd w:id="33"/>
+      <w:bookmarkEnd w:id="7"/>
     </w:p>
     <w:p/>
     <w:p>
@@ -4176,99 +2150,9 @@
       <w:pPr>
         <w:pStyle w:val="Heading4"/>
       </w:pPr>
-      <w:bookmarkStart w:id="34" w:name="_Toc519766992"/>
-    </w:p>
-    <w:p>
-      <w:pPr>
-        <w:pStyle w:val="Heading2"/>
-      </w:pPr>
-      <w:r>
-        <w:t>Prerequisites</w:t>
-      </w:r>
-      <w:bookmarkEnd w:id="34"/>
-    </w:p>
-    <w:p>
-      <w:r>
-        <w:t>To complete this task, you should have provisioned the Parts Unlimited IaaS and PaaS environments and have a working CI/CD process.  You will use the Developer Workstation deployed as part of the IaaS environment for your development work. You have already provisioned the API Management instance in your Azure Subscription.</w:t>
-      </w:r>
-    </w:p>
-    <w:p/>
-    <w:p>
-      <w:pPr>
-        <w:pStyle w:val="Heading2"/>
-      </w:pPr>
-      <w:bookmarkStart w:id="35" w:name="_Toc519766991"/>
-      <w:r>
-        <w:t xml:space="preserve">Help </w:t>
-      </w:r>
-      <w:r>
-        <w:t>r</w:t>
-      </w:r>
-      <w:r>
-        <w:t>eferences</w:t>
-      </w:r>
-      <w:bookmarkEnd w:id="35"/>
-    </w:p>
-    <w:tbl>
-      <w:tblPr>
-        <w:tblStyle w:val="TableGrid"/>
-        <w:tblW w:w="0" w:type="auto"/>
-        <w:tblLook w:val="04A0" w:firstRow="1" w:lastRow="0" w:firstColumn="1" w:lastColumn="0" w:noHBand="0" w:noVBand="1"/>
-      </w:tblPr>
-      <w:tblGrid>
-        <w:gridCol w:w="2281"/>
-        <w:gridCol w:w="7069"/>
-      </w:tblGrid>
-      <w:tr>
-        <w:tc>
-          <w:tcPr>
-            <w:tcW w:w="2425" w:type="dxa"/>
-          </w:tcPr>
-          <w:p>
-            <w:pPr>
-              <w:rPr>
-                <w:szCs w:val="20"/>
-              </w:rPr>
-            </w:pPr>
-            <w:r>
-              <w:rPr>
-                <w:szCs w:val="20"/>
-              </w:rPr>
-              <w:t>API Management</w:t>
-            </w:r>
-          </w:p>
-        </w:tc>
-        <w:tc>
-          <w:tcPr>
-            <w:tcW w:w="7740" w:type="dxa"/>
-          </w:tcPr>
-          <w:p>
-            <w:pPr>
-              <w:rPr>
-                <w:szCs w:val="20"/>
-              </w:rPr>
-            </w:pPr>
-            <w:hyperlink r:id="rId30" w:history="1">
-              <w:r>
-                <w:rPr>
-                  <w:rStyle w:val="Hyperlink"/>
-                  <w:szCs w:val="20"/>
-                </w:rPr>
-                <w:t>https://docs.microsoft.com/en-us/azure/api-management/</w:t>
-              </w:r>
-            </w:hyperlink>
-          </w:p>
-          <w:p>
-            <w:pPr>
-              <w:rPr>
-                <w:szCs w:val="20"/>
-              </w:rPr>
-            </w:pPr>
-          </w:p>
-        </w:tc>
-      </w:tr>
-    </w:tbl>
-    <w:p/>
+      <w:bookmarkStart w:id="8" w:name="_Toc519766992"/>
+    </w:p>
+    <w:bookmarkEnd w:id="8"/>
     <w:p>
       <w:pPr>
         <w:pStyle w:val="Heading1"/>
@@ -4278,8 +2162,13 @@
       </w:r>
     </w:p>
     <w:p>
-      <w:bookmarkStart w:id="36" w:name="_GoBack"/>
-      <w:bookmarkEnd w:id="36"/>
+      <w:r>
+        <w:t>If you get stuck anywhere please see the Step By Step Guide for explicit instructions for each challenge in multiple solutions</w:t>
+      </w:r>
+    </w:p>
+    <w:p>
+      <w:bookmarkStart w:id="9" w:name="_GoBack"/>
+      <w:bookmarkEnd w:id="9"/>
     </w:p>
     <w:sectPr>
       <w:pgSz w:w="12240" w:h="15840"/>

</xml_diff>